<commit_message>
use bookly concat to build the book.
</commit_message>
<xml_diff>
--- a/output/tsminified.docx
+++ b/output/tsminified.docx
@@ -60,10 +60,10 @@
       <w:pPr>
         <w:pStyle w:val="Heading1"/>
       </w:pPr>
-      <w:bookmarkStart w:id="21" w:name="preface"/>
+      <w:bookmarkStart w:id="21" w:name="introduction"/>
       <w:bookmarkEnd w:id="21"/>
       <w:r>
-        <w:t xml:space="preserve">Preface</w:t>
+        <w:t xml:space="preserve">Introduction</w:t>
       </w:r>
     </w:p>
     <w:p>
@@ -93,10 +93,10 @@
       <w:pPr>
         <w:pStyle w:val="Heading1"/>
       </w:pPr>
-      <w:bookmarkStart w:id="22" w:name="object-oriented-programming"/>
+      <w:bookmarkStart w:id="22" w:name="object-orientation"/>
       <w:bookmarkEnd w:id="22"/>
       <w:r>
-        <w:t xml:space="preserve">Object Oriented Programming</w:t>
+        <w:t xml:space="preserve">Object Orientation</w:t>
       </w:r>
     </w:p>
     <w:p>
@@ -3564,10 +3564,341 @@
     </w:p>
     <w:p>
       <w:pPr>
+        <w:pStyle w:val="Heading2"/>
+      </w:pPr>
+      <w:bookmarkStart w:id="36" w:name="sample"/>
+      <w:bookmarkEnd w:id="36"/>
+      <w:r>
+        <w:t xml:space="preserve">Sample</w:t>
+      </w:r>
+    </w:p>
+    <w:p>
+      <w:pPr>
+        <w:pStyle w:val="FirstParagraph"/>
+      </w:pPr>
+      <w:r>
+        <w:t xml:space="preserve">A sample ts class with decoration:</w:t>
+      </w:r>
+    </w:p>
+    <w:p>
+      <w:pPr>
+        <w:pStyle w:val="SourceCode"/>
+      </w:pPr>
+      <w:r>
+        <w:rPr>
+          <w:rStyle w:val="KeywordTok"/>
+        </w:rPr>
+        <w:t xml:space="preserve">import {bootstrap} from 'angular';</w:t>
+      </w:r>
+      <w:r>
+        <w:br w:type="textWrapping"/>
+      </w:r>
+      <w:r>
+        <w:rPr>
+          <w:rStyle w:val="FunctionTok"/>
+        </w:rPr>
+        <w:t xml:space="preserve">@component</w:t>
+      </w:r>
+      <w:r>
+        <w:rPr>
+          <w:rStyle w:val="NormalTok"/>
+        </w:rPr>
+        <w:t xml:space="preserve">({</w:t>
+      </w:r>
+      <w:r>
+        <w:br w:type="textWrapping"/>
+      </w:r>
+      <w:r>
+        <w:rPr>
+          <w:rStyle w:val="NormalTok"/>
+        </w:rPr>
+        <w:t xml:space="preserve"> </w:t>
+      </w:r>
+      <w:r>
+        <w:rPr>
+          <w:rStyle w:val="NormalTok"/>
+        </w:rPr>
+        <w:t xml:space="preserve"> </w:t>
+      </w:r>
+      <w:r>
+        <w:rPr>
+          <w:rStyle w:val="NormalTok"/>
+        </w:rPr>
+        <w:t xml:space="preserve">selector: 'app'</w:t>
+      </w:r>
+      <w:r>
+        <w:br w:type="textWrapping"/>
+      </w:r>
+      <w:r>
+        <w:rPr>
+          <w:rStyle w:val="NormalTok"/>
+        </w:rPr>
+        <w:t xml:space="preserve">});</w:t>
+      </w:r>
+      <w:r>
+        <w:br w:type="textWrapping"/>
+      </w:r>
+      <w:r>
+        <w:rPr>
+          <w:rStyle w:val="KeywordTok"/>
+        </w:rPr>
+        <w:t xml:space="preserve">class</w:t>
+      </w:r>
+      <w:r>
+        <w:rPr>
+          <w:rStyle w:val="NormalTok"/>
+        </w:rPr>
+        <w:t xml:space="preserve"> </w:t>
+      </w:r>
+      <w:r>
+        <w:rPr>
+          <w:rStyle w:val="NormalTok"/>
+        </w:rPr>
+        <w:t xml:space="preserve">App {}</w:t>
+      </w:r>
+    </w:p>
+    <w:p>
+      <w:pPr>
+        <w:pStyle w:val="FirstParagraph"/>
+      </w:pPr>
+      <w:r>
+        <w:t xml:space="preserve">The corresponding html</w:t>
+      </w:r>
+    </w:p>
+    <w:p>
+      <w:pPr>
+        <w:pStyle w:val="SourceCode"/>
+      </w:pPr>
+      <w:r>
+        <w:rPr>
+          <w:rStyle w:val="DataTypeTok"/>
+        </w:rPr>
+        <w:t xml:space="preserve">&lt;!DOCTYPE </w:t>
+      </w:r>
+      <w:r>
+        <w:rPr>
+          <w:rStyle w:val="NormalTok"/>
+        </w:rPr>
+        <w:t xml:space="preserve">html</w:t>
+      </w:r>
+      <w:r>
+        <w:rPr>
+          <w:rStyle w:val="DataTypeTok"/>
+        </w:rPr>
+        <w:t xml:space="preserve">&gt;</w:t>
+      </w:r>
+      <w:r>
+        <w:br w:type="textWrapping"/>
+      </w:r>
+      <w:r>
+        <w:rPr>
+          <w:rStyle w:val="KeywordTok"/>
+        </w:rPr>
+        <w:t xml:space="preserve">&lt;html&gt;</w:t>
+      </w:r>
+      <w:r>
+        <w:br w:type="textWrapping"/>
+      </w:r>
+      <w:r>
+        <w:rPr>
+          <w:rStyle w:val="KeywordTok"/>
+        </w:rPr>
+        <w:t xml:space="preserve">&lt;head&gt;</w:t>
+      </w:r>
+      <w:r>
+        <w:br w:type="textWrapping"/>
+      </w:r>
+      <w:r>
+        <w:rPr>
+          <w:rStyle w:val="NormalTok"/>
+        </w:rPr>
+        <w:t xml:space="preserve">  </w:t>
+      </w:r>
+      <w:r>
+        <w:rPr>
+          <w:rStyle w:val="KeywordTok"/>
+        </w:rPr>
+        <w:t xml:space="preserve">&lt;title&gt;</w:t>
+      </w:r>
+      <w:r>
+        <w:rPr>
+          <w:rStyle w:val="NormalTok"/>
+        </w:rPr>
+        <w:t xml:space="preserve">example</w:t>
+      </w:r>
+      <w:r>
+        <w:rPr>
+          <w:rStyle w:val="KeywordTok"/>
+        </w:rPr>
+        <w:t xml:space="preserve">&lt;/title&gt;</w:t>
+      </w:r>
+      <w:r>
+        <w:br w:type="textWrapping"/>
+      </w:r>
+      <w:r>
+        <w:rPr>
+          <w:rStyle w:val="KeywordTok"/>
+        </w:rPr>
+        <w:t xml:space="preserve">&lt;/head&gt;</w:t>
+      </w:r>
+      <w:r>
+        <w:br w:type="textWrapping"/>
+      </w:r>
+      <w:r>
+        <w:rPr>
+          <w:rStyle w:val="KeywordTok"/>
+        </w:rPr>
+        <w:t xml:space="preserve">&lt;body&gt;</w:t>
+      </w:r>
+      <w:r>
+        <w:br w:type="textWrapping"/>
+      </w:r>
+      <w:r>
+        <w:rPr>
+          <w:rStyle w:val="NormalTok"/>
+        </w:rPr>
+        <w:t xml:space="preserve">  </w:t>
+      </w:r>
+      <w:r>
+        <w:rPr>
+          <w:rStyle w:val="KeywordTok"/>
+        </w:rPr>
+        <w:t xml:space="preserve">&lt;app</w:t>
+      </w:r>
+      <w:r>
+        <w:rPr>
+          <w:rStyle w:val="NormalTok"/>
+        </w:rPr>
+        <w:t xml:space="preserve"> </w:t>
+      </w:r>
+      <w:r>
+        <w:rPr>
+          <w:rStyle w:val="ErrorTok"/>
+        </w:rPr>
+        <w:t xml:space="preserve">[prop]</w:t>
+      </w:r>
+      <w:r>
+        <w:rPr>
+          <w:rStyle w:val="OtherTok"/>
+        </w:rPr>
+        <w:t xml:space="preserve">=</w:t>
+      </w:r>
+      <w:r>
+        <w:rPr>
+          <w:rStyle w:val="StringTok"/>
+        </w:rPr>
+        <w:t xml:space="preserve">'data'</w:t>
+      </w:r>
+      <w:r>
+        <w:rPr>
+          <w:rStyle w:val="KeywordTok"/>
+        </w:rPr>
+        <w:t xml:space="preserve">&gt;&lt;/app&gt;</w:t>
+      </w:r>
+      <w:r>
+        <w:br w:type="textWrapping"/>
+      </w:r>
+      <w:r>
+        <w:rPr>
+          <w:rStyle w:val="KeywordTok"/>
+        </w:rPr>
+        <w:t xml:space="preserve">&lt;/body&gt;</w:t>
+      </w:r>
+      <w:r>
+        <w:br w:type="textWrapping"/>
+      </w:r>
+      <w:r>
+        <w:rPr>
+          <w:rStyle w:val="KeywordTok"/>
+        </w:rPr>
+        <w:t xml:space="preserve">&lt;/html&gt;</w:t>
+      </w:r>
+    </w:p>
+    <w:p>
+      <w:pPr>
+        <w:pStyle w:val="FirstParagraph"/>
+      </w:pPr>
+      <w:r>
+        <w:t xml:space="preserve">The corresponding css:</w:t>
+      </w:r>
+    </w:p>
+    <w:p>
+      <w:pPr>
+        <w:pStyle w:val="SourceCode"/>
+      </w:pPr>
+      <w:r>
+        <w:rPr>
+          <w:rStyle w:val="FloatTok"/>
+        </w:rPr>
+        <w:t xml:space="preserve">.app</w:t>
+      </w:r>
+      <w:r>
+        <w:rPr>
+          <w:rStyle w:val="NormalTok"/>
+        </w:rPr>
+        <w:t xml:space="preserve"> </w:t>
+      </w:r>
+      <w:r>
+        <w:rPr>
+          <w:rStyle w:val="KeywordTok"/>
+        </w:rPr>
+        <w:t xml:space="preserve">{</w:t>
+      </w:r>
+      <w:r>
+        <w:br w:type="textWrapping"/>
+      </w:r>
+      <w:r>
+        <w:rPr>
+          <w:rStyle w:val="NormalTok"/>
+        </w:rPr>
+        <w:t xml:space="preserve"> </w:t>
+      </w:r>
+      <w:r>
+        <w:rPr>
+          <w:rStyle w:val="NormalTok"/>
+        </w:rPr>
+        <w:t xml:space="preserve"> </w:t>
+      </w:r>
+      <w:r>
+        <w:rPr>
+          <w:rStyle w:val="KeywordTok"/>
+        </w:rPr>
+        <w:t xml:space="preserve">display:</w:t>
+      </w:r>
+      <w:r>
+        <w:rPr>
+          <w:rStyle w:val="NormalTok"/>
+        </w:rPr>
+        <w:t xml:space="preserve"> </w:t>
+      </w:r>
+      <w:r>
+        <w:rPr>
+          <w:rStyle w:val="DataTypeTok"/>
+        </w:rPr>
+        <w:t xml:space="preserve">block</w:t>
+      </w:r>
+      <w:r>
+        <w:rPr>
+          <w:rStyle w:val="KeywordTok"/>
+        </w:rPr>
+        <w:t xml:space="preserve">;</w:t>
+      </w:r>
+      <w:r>
+        <w:br w:type="textWrapping"/>
+      </w:r>
+      <w:r>
+        <w:rPr>
+          <w:rStyle w:val="KeywordTok"/>
+        </w:rPr>
+        <w:t xml:space="preserve">}</w:t>
+      </w:r>
+    </w:p>
+    <w:p>
+      <w:pPr>
         <w:pStyle w:val="Heading1"/>
       </w:pPr>
-      <w:bookmarkStart w:id="36" w:name="angular-components"/>
-      <w:bookmarkEnd w:id="36"/>
+      <w:bookmarkStart w:id="37" w:name="angular-components"/>
+      <w:bookmarkEnd w:id="37"/>
       <w:r>
         <w:t xml:space="preserve">Angular Components</w:t>
       </w:r>
@@ -3620,85 +3951,6 @@
           <w:rStyle w:val="NormalTok"/>
         </w:rPr>
         <w:t xml:space="preserve">MyComponent {}</w:t>
-      </w:r>
-    </w:p>
-    <w:p>
-      <w:pPr>
-        <w:pStyle w:val="FirstParagraph"/>
-      </w:pPr>
-      <w:r>
-        <w:t xml:space="preserve">A basic component can have some css:</w:t>
-      </w:r>
-    </w:p>
-    <w:p>
-      <w:pPr>
-        <w:pStyle w:val="SourceCode"/>
-      </w:pPr>
-      <w:r>
-        <w:rPr>
-          <w:rStyle w:val="FloatTok"/>
-        </w:rPr>
-        <w:t xml:space="preserve">.my-component</w:t>
-      </w:r>
-      <w:r>
-        <w:rPr>
-          <w:rStyle w:val="NormalTok"/>
-        </w:rPr>
-        <w:t xml:space="preserve"> </w:t>
-      </w:r>
-      <w:r>
-        <w:rPr>
-          <w:rStyle w:val="KeywordTok"/>
-        </w:rPr>
-        <w:t xml:space="preserve">{</w:t>
-      </w:r>
-      <w:r>
-        <w:br w:type="textWrapping"/>
-      </w:r>
-      <w:r>
-        <w:rPr>
-          <w:rStyle w:val="NormalTok"/>
-        </w:rPr>
-        <w:t xml:space="preserve"> </w:t>
-      </w:r>
-      <w:r>
-        <w:rPr>
-          <w:rStyle w:val="NormalTok"/>
-        </w:rPr>
-        <w:t xml:space="preserve"> </w:t>
-      </w:r>
-      <w:r>
-        <w:rPr>
-          <w:rStyle w:val="KeywordTok"/>
-        </w:rPr>
-        <w:t xml:space="preserve">color:</w:t>
-      </w:r>
-      <w:r>
-        <w:rPr>
-          <w:rStyle w:val="NormalTok"/>
-        </w:rPr>
-        <w:t xml:space="preserve"> </w:t>
-      </w:r>
-      <w:r>
-        <w:rPr>
-          <w:rStyle w:val="DataTypeTok"/>
-        </w:rPr>
-        <w:t xml:space="preserve">#000</w:t>
-      </w:r>
-      <w:r>
-        <w:rPr>
-          <w:rStyle w:val="KeywordTok"/>
-        </w:rPr>
-        <w:t xml:space="preserve">;</w:t>
-      </w:r>
-      <w:r>
-        <w:br w:type="textWrapping"/>
-      </w:r>
-      <w:r>
-        <w:rPr>
-          <w:rStyle w:val="KeywordTok"/>
-        </w:rPr>
-        <w:t xml:space="preserve">}</w:t>
       </w:r>
     </w:p>
     <w:sectPr>
@@ -4008,7 +4260,7 @@
     </w:lvl>
   </w:abstractNum>
   <w:abstractNum w:abstractNumId="990">
-    <w:nsid w:val="99f2a3cb"/>
+    <w:nsid w:val="67b8cfed"/>
     <w:multiLevelType w:val="multilevel"/>
     <w:lvl w:ilvl="0">
       <w:numFmt w:val="bullet"/>
@@ -4089,7 +4341,7 @@
     </w:lvl>
   </w:abstractNum>
   <w:abstractNum w:abstractNumId="991">
-    <w:nsid w:val="e05d6502"/>
+    <w:nsid w:val="c92fc579"/>
     <w:multiLevelType w:val="multilevel"/>
     <w:lvl w:ilvl="0">
       <w:numFmt w:val="bullet"/>

</xml_diff>

<commit_message>
try line ending with <!-- -->
</commit_message>
<xml_diff>
--- a/output/tsminified.docx
+++ b/output/tsminified.docx
@@ -106,6 +106,9 @@
       <w:r>
         <w:t xml:space="preserve">Interfaces and classes are heavily used in Object Oriented Programming. In this chapter we will focus on these topics.</w:t>
       </w:r>
+      <w:r>
+        <w:t xml:space="preserve"> </w:t>
+      </w:r>
     </w:p>
     <w:p>
       <w:pPr>
@@ -3564,347 +3567,6 @@
     </w:p>
     <w:p>
       <w:pPr>
-        <w:pStyle w:val="Heading2"/>
-      </w:pPr>
-      <w:bookmarkStart w:id="36" w:name="sample"/>
-      <w:bookmarkEnd w:id="36"/>
-      <w:r>
-        <w:t xml:space="preserve">Sample</w:t>
-      </w:r>
-    </w:p>
-    <w:p>
-      <w:pPr>
-        <w:pStyle w:val="FirstParagraph"/>
-      </w:pPr>
-      <w:r>
-        <w:t xml:space="preserve">A sample ts class with decoration:</w:t>
-      </w:r>
-    </w:p>
-    <w:p>
-      <w:pPr>
-        <w:pStyle w:val="SourceCode"/>
-      </w:pPr>
-      <w:r>
-        <w:rPr>
-          <w:rStyle w:val="KeywordTok"/>
-        </w:rPr>
-        <w:t xml:space="preserve">import {bootstrap} from 'angular';</w:t>
-      </w:r>
-      <w:r>
-        <w:br w:type="textWrapping"/>
-      </w:r>
-      <w:r>
-        <w:rPr>
-          <w:rStyle w:val="FunctionTok"/>
-        </w:rPr>
-        <w:t xml:space="preserve">@component</w:t>
-      </w:r>
-      <w:r>
-        <w:rPr>
-          <w:rStyle w:val="NormalTok"/>
-        </w:rPr>
-        <w:t xml:space="preserve">({</w:t>
-      </w:r>
-      <w:r>
-        <w:br w:type="textWrapping"/>
-      </w:r>
-      <w:r>
-        <w:rPr>
-          <w:rStyle w:val="NormalTok"/>
-        </w:rPr>
-        <w:t xml:space="preserve"> </w:t>
-      </w:r>
-      <w:r>
-        <w:rPr>
-          <w:rStyle w:val="NormalTok"/>
-        </w:rPr>
-        <w:t xml:space="preserve"> </w:t>
-      </w:r>
-      <w:r>
-        <w:rPr>
-          <w:rStyle w:val="NormalTok"/>
-        </w:rPr>
-        <w:t xml:space="preserve">selector: 'app'</w:t>
-      </w:r>
-      <w:r>
-        <w:br w:type="textWrapping"/>
-      </w:r>
-      <w:r>
-        <w:rPr>
-          <w:rStyle w:val="NormalTok"/>
-        </w:rPr>
-        <w:t xml:space="preserve">});</w:t>
-      </w:r>
-      <w:r>
-        <w:br w:type="textWrapping"/>
-      </w:r>
-      <w:r>
-        <w:rPr>
-          <w:rStyle w:val="KeywordTok"/>
-        </w:rPr>
-        <w:t xml:space="preserve">class</w:t>
-      </w:r>
-      <w:r>
-        <w:rPr>
-          <w:rStyle w:val="NormalTok"/>
-        </w:rPr>
-        <w:t xml:space="preserve"> </w:t>
-      </w:r>
-      <w:r>
-        <w:rPr>
-          <w:rStyle w:val="NormalTok"/>
-        </w:rPr>
-        <w:t xml:space="preserve">App {}</w:t>
-      </w:r>
-    </w:p>
-    <w:p>
-      <w:pPr>
-        <w:pStyle w:val="FirstParagraph"/>
-      </w:pPr>
-      <w:r>
-        <w:t xml:space="preserve">The corresponding html</w:t>
-      </w:r>
-    </w:p>
-    <w:p>
-      <w:pPr>
-        <w:pStyle w:val="SourceCode"/>
-      </w:pPr>
-      <w:r>
-        <w:rPr>
-          <w:rStyle w:val="DataTypeTok"/>
-        </w:rPr>
-        <w:t xml:space="preserve">&lt;!DOCTYPE </w:t>
-      </w:r>
-      <w:r>
-        <w:rPr>
-          <w:rStyle w:val="NormalTok"/>
-        </w:rPr>
-        <w:t xml:space="preserve">html</w:t>
-      </w:r>
-      <w:r>
-        <w:rPr>
-          <w:rStyle w:val="DataTypeTok"/>
-        </w:rPr>
-        <w:t xml:space="preserve">&gt;</w:t>
-      </w:r>
-      <w:r>
-        <w:br w:type="textWrapping"/>
-      </w:r>
-      <w:r>
-        <w:rPr>
-          <w:rStyle w:val="KeywordTok"/>
-        </w:rPr>
-        <w:t xml:space="preserve">&lt;html&gt;</w:t>
-      </w:r>
-      <w:r>
-        <w:br w:type="textWrapping"/>
-      </w:r>
-      <w:r>
-        <w:rPr>
-          <w:rStyle w:val="KeywordTok"/>
-        </w:rPr>
-        <w:t xml:space="preserve">&lt;head&gt;</w:t>
-      </w:r>
-      <w:r>
-        <w:br w:type="textWrapping"/>
-      </w:r>
-      <w:r>
-        <w:rPr>
-          <w:rStyle w:val="NormalTok"/>
-        </w:rPr>
-        <w:t xml:space="preserve">  </w:t>
-      </w:r>
-      <w:r>
-        <w:rPr>
-          <w:rStyle w:val="KeywordTok"/>
-        </w:rPr>
-        <w:t xml:space="preserve">&lt;title&gt;</w:t>
-      </w:r>
-      <w:r>
-        <w:rPr>
-          <w:rStyle w:val="NormalTok"/>
-        </w:rPr>
-        <w:t xml:space="preserve">example</w:t>
-      </w:r>
-      <w:r>
-        <w:rPr>
-          <w:rStyle w:val="KeywordTok"/>
-        </w:rPr>
-        <w:t xml:space="preserve">&lt;/title&gt;</w:t>
-      </w:r>
-      <w:r>
-        <w:br w:type="textWrapping"/>
-      </w:r>
-      <w:r>
-        <w:rPr>
-          <w:rStyle w:val="KeywordTok"/>
-        </w:rPr>
-        <w:t xml:space="preserve">&lt;/head&gt;</w:t>
-      </w:r>
-      <w:r>
-        <w:br w:type="textWrapping"/>
-      </w:r>
-      <w:r>
-        <w:rPr>
-          <w:rStyle w:val="KeywordTok"/>
-        </w:rPr>
-        <w:t xml:space="preserve">&lt;body&gt;</w:t>
-      </w:r>
-      <w:r>
-        <w:br w:type="textWrapping"/>
-      </w:r>
-      <w:r>
-        <w:rPr>
-          <w:rStyle w:val="NormalTok"/>
-        </w:rPr>
-        <w:t xml:space="preserve">  </w:t>
-      </w:r>
-      <w:r>
-        <w:rPr>
-          <w:rStyle w:val="KeywordTok"/>
-        </w:rPr>
-        <w:t xml:space="preserve">&lt;app</w:t>
-      </w:r>
-      <w:r>
-        <w:rPr>
-          <w:rStyle w:val="NormalTok"/>
-        </w:rPr>
-        <w:t xml:space="preserve"> </w:t>
-      </w:r>
-      <w:r>
-        <w:rPr>
-          <w:rStyle w:val="ErrorTok"/>
-        </w:rPr>
-        <w:t xml:space="preserve">[prop]</w:t>
-      </w:r>
-      <w:r>
-        <w:rPr>
-          <w:rStyle w:val="OtherTok"/>
-        </w:rPr>
-        <w:t xml:space="preserve">=</w:t>
-      </w:r>
-      <w:r>
-        <w:rPr>
-          <w:rStyle w:val="StringTok"/>
-        </w:rPr>
-        <w:t xml:space="preserve">'data'</w:t>
-      </w:r>
-      <w:r>
-        <w:rPr>
-          <w:rStyle w:val="KeywordTok"/>
-        </w:rPr>
-        <w:t xml:space="preserve">&gt;&lt;/app&gt;</w:t>
-      </w:r>
-      <w:r>
-        <w:br w:type="textWrapping"/>
-      </w:r>
-      <w:r>
-        <w:rPr>
-          <w:rStyle w:val="KeywordTok"/>
-        </w:rPr>
-        <w:t xml:space="preserve">&lt;/body&gt;</w:t>
-      </w:r>
-      <w:r>
-        <w:br w:type="textWrapping"/>
-      </w:r>
-      <w:r>
-        <w:rPr>
-          <w:rStyle w:val="KeywordTok"/>
-        </w:rPr>
-        <w:t xml:space="preserve">&lt;/html&gt;</w:t>
-      </w:r>
-    </w:p>
-    <w:p>
-      <w:pPr>
-        <w:pStyle w:val="FirstParagraph"/>
-      </w:pPr>
-      <w:r>
-        <w:t xml:space="preserve">The corresponding css:</w:t>
-      </w:r>
-    </w:p>
-    <w:p>
-      <w:pPr>
-        <w:pStyle w:val="SourceCode"/>
-      </w:pPr>
-      <w:r>
-        <w:rPr>
-          <w:rStyle w:val="FloatTok"/>
-        </w:rPr>
-        <w:t xml:space="preserve">.app</w:t>
-      </w:r>
-      <w:r>
-        <w:rPr>
-          <w:rStyle w:val="NormalTok"/>
-        </w:rPr>
-        <w:t xml:space="preserve"> </w:t>
-      </w:r>
-      <w:r>
-        <w:rPr>
-          <w:rStyle w:val="KeywordTok"/>
-        </w:rPr>
-        <w:t xml:space="preserve">{</w:t>
-      </w:r>
-      <w:r>
-        <w:br w:type="textWrapping"/>
-      </w:r>
-      <w:r>
-        <w:rPr>
-          <w:rStyle w:val="NormalTok"/>
-        </w:rPr>
-        <w:t xml:space="preserve"> </w:t>
-      </w:r>
-      <w:r>
-        <w:rPr>
-          <w:rStyle w:val="NormalTok"/>
-        </w:rPr>
-        <w:t xml:space="preserve"> </w:t>
-      </w:r>
-      <w:r>
-        <w:rPr>
-          <w:rStyle w:val="KeywordTok"/>
-        </w:rPr>
-        <w:t xml:space="preserve">display:</w:t>
-      </w:r>
-      <w:r>
-        <w:rPr>
-          <w:rStyle w:val="NormalTok"/>
-        </w:rPr>
-        <w:t xml:space="preserve"> </w:t>
-      </w:r>
-      <w:r>
-        <w:rPr>
-          <w:rStyle w:val="DataTypeTok"/>
-        </w:rPr>
-        <w:t xml:space="preserve">block</w:t>
-      </w:r>
-      <w:r>
-        <w:rPr>
-          <w:rStyle w:val="KeywordTok"/>
-        </w:rPr>
-        <w:t xml:space="preserve">;</w:t>
-      </w:r>
-      <w:r>
-        <w:br w:type="textWrapping"/>
-      </w:r>
-      <w:r>
-        <w:rPr>
-          <w:rStyle w:val="KeywordTok"/>
-        </w:rPr>
-        <w:t xml:space="preserve">}</w:t>
-      </w:r>
-    </w:p>
-    <w:p>
-      <w:pPr>
-        <w:pStyle w:val="Heading1"/>
-      </w:pPr>
-      <w:bookmarkStart w:id="37" w:name="angular-components"/>
-      <w:bookmarkEnd w:id="37"/>
-      <w:r>
-        <w:t xml:space="preserve">Angular Components</w:t>
-      </w:r>
-    </w:p>
-    <w:p>
-      <w:pPr>
         <w:pStyle w:val="Compact"/>
         <w:numPr>
           <w:numId w:val="1007"/>
@@ -3951,6 +3613,347 @@
           <w:rStyle w:val="NormalTok"/>
         </w:rPr>
         <w:t xml:space="preserve">MyComponent {}</w:t>
+      </w:r>
+    </w:p>
+    <w:p>
+      <w:pPr>
+        <w:pStyle w:val="Heading1"/>
+      </w:pPr>
+      <w:bookmarkStart w:id="36" w:name="angular-components"/>
+      <w:bookmarkEnd w:id="36"/>
+      <w:r>
+        <w:t xml:space="preserve">Angular Components</w:t>
+      </w:r>
+    </w:p>
+    <w:p>
+      <w:pPr>
+        <w:pStyle w:val="Heading2"/>
+      </w:pPr>
+      <w:bookmarkStart w:id="37" w:name="example"/>
+      <w:bookmarkEnd w:id="37"/>
+      <w:r>
+        <w:t xml:space="preserve">Example</w:t>
+      </w:r>
+    </w:p>
+    <w:p>
+      <w:pPr>
+        <w:pStyle w:val="FirstParagraph"/>
+      </w:pPr>
+      <w:r>
+        <w:t xml:space="preserve">A sample ts class with decoration:</w:t>
+      </w:r>
+    </w:p>
+    <w:p>
+      <w:pPr>
+        <w:pStyle w:val="SourceCode"/>
+      </w:pPr>
+      <w:r>
+        <w:rPr>
+          <w:rStyle w:val="KeywordTok"/>
+        </w:rPr>
+        <w:t xml:space="preserve">import {bootstrap} from 'angular';</w:t>
+      </w:r>
+      <w:r>
+        <w:br w:type="textWrapping"/>
+      </w:r>
+      <w:r>
+        <w:rPr>
+          <w:rStyle w:val="FunctionTok"/>
+        </w:rPr>
+        <w:t xml:space="preserve">@component</w:t>
+      </w:r>
+      <w:r>
+        <w:rPr>
+          <w:rStyle w:val="NormalTok"/>
+        </w:rPr>
+        <w:t xml:space="preserve">({</w:t>
+      </w:r>
+      <w:r>
+        <w:br w:type="textWrapping"/>
+      </w:r>
+      <w:r>
+        <w:rPr>
+          <w:rStyle w:val="NormalTok"/>
+        </w:rPr>
+        <w:t xml:space="preserve"> </w:t>
+      </w:r>
+      <w:r>
+        <w:rPr>
+          <w:rStyle w:val="NormalTok"/>
+        </w:rPr>
+        <w:t xml:space="preserve"> </w:t>
+      </w:r>
+      <w:r>
+        <w:rPr>
+          <w:rStyle w:val="NormalTok"/>
+        </w:rPr>
+        <w:t xml:space="preserve">selector: 'app'</w:t>
+      </w:r>
+      <w:r>
+        <w:br w:type="textWrapping"/>
+      </w:r>
+      <w:r>
+        <w:rPr>
+          <w:rStyle w:val="NormalTok"/>
+        </w:rPr>
+        <w:t xml:space="preserve">});</w:t>
+      </w:r>
+      <w:r>
+        <w:br w:type="textWrapping"/>
+      </w:r>
+      <w:r>
+        <w:rPr>
+          <w:rStyle w:val="KeywordTok"/>
+        </w:rPr>
+        <w:t xml:space="preserve">class</w:t>
+      </w:r>
+      <w:r>
+        <w:rPr>
+          <w:rStyle w:val="NormalTok"/>
+        </w:rPr>
+        <w:t xml:space="preserve"> </w:t>
+      </w:r>
+      <w:r>
+        <w:rPr>
+          <w:rStyle w:val="NormalTok"/>
+        </w:rPr>
+        <w:t xml:space="preserve">App {}</w:t>
+      </w:r>
+    </w:p>
+    <w:p>
+      <w:pPr>
+        <w:pStyle w:val="FirstParagraph"/>
+      </w:pPr>
+      <w:r>
+        <w:t xml:space="preserve">The corresponding html</w:t>
+      </w:r>
+    </w:p>
+    <w:p>
+      <w:pPr>
+        <w:pStyle w:val="SourceCode"/>
+      </w:pPr>
+      <w:r>
+        <w:rPr>
+          <w:rStyle w:val="DataTypeTok"/>
+        </w:rPr>
+        <w:t xml:space="preserve">&lt;!DOCTYPE </w:t>
+      </w:r>
+      <w:r>
+        <w:rPr>
+          <w:rStyle w:val="NormalTok"/>
+        </w:rPr>
+        <w:t xml:space="preserve">html</w:t>
+      </w:r>
+      <w:r>
+        <w:rPr>
+          <w:rStyle w:val="DataTypeTok"/>
+        </w:rPr>
+        <w:t xml:space="preserve">&gt;</w:t>
+      </w:r>
+      <w:r>
+        <w:br w:type="textWrapping"/>
+      </w:r>
+      <w:r>
+        <w:rPr>
+          <w:rStyle w:val="KeywordTok"/>
+        </w:rPr>
+        <w:t xml:space="preserve">&lt;html&gt;</w:t>
+      </w:r>
+      <w:r>
+        <w:br w:type="textWrapping"/>
+      </w:r>
+      <w:r>
+        <w:rPr>
+          <w:rStyle w:val="KeywordTok"/>
+        </w:rPr>
+        <w:t xml:space="preserve">&lt;head&gt;</w:t>
+      </w:r>
+      <w:r>
+        <w:br w:type="textWrapping"/>
+      </w:r>
+      <w:r>
+        <w:rPr>
+          <w:rStyle w:val="NormalTok"/>
+        </w:rPr>
+        <w:t xml:space="preserve">  </w:t>
+      </w:r>
+      <w:r>
+        <w:rPr>
+          <w:rStyle w:val="KeywordTok"/>
+        </w:rPr>
+        <w:t xml:space="preserve">&lt;title&gt;</w:t>
+      </w:r>
+      <w:r>
+        <w:rPr>
+          <w:rStyle w:val="NormalTok"/>
+        </w:rPr>
+        <w:t xml:space="preserve">example</w:t>
+      </w:r>
+      <w:r>
+        <w:rPr>
+          <w:rStyle w:val="KeywordTok"/>
+        </w:rPr>
+        <w:t xml:space="preserve">&lt;/title&gt;</w:t>
+      </w:r>
+      <w:r>
+        <w:br w:type="textWrapping"/>
+      </w:r>
+      <w:r>
+        <w:rPr>
+          <w:rStyle w:val="KeywordTok"/>
+        </w:rPr>
+        <w:t xml:space="preserve">&lt;/head&gt;</w:t>
+      </w:r>
+      <w:r>
+        <w:br w:type="textWrapping"/>
+      </w:r>
+      <w:r>
+        <w:rPr>
+          <w:rStyle w:val="KeywordTok"/>
+        </w:rPr>
+        <w:t xml:space="preserve">&lt;body&gt;</w:t>
+      </w:r>
+      <w:r>
+        <w:br w:type="textWrapping"/>
+      </w:r>
+      <w:r>
+        <w:rPr>
+          <w:rStyle w:val="NormalTok"/>
+        </w:rPr>
+        <w:t xml:space="preserve">  </w:t>
+      </w:r>
+      <w:r>
+        <w:rPr>
+          <w:rStyle w:val="KeywordTok"/>
+        </w:rPr>
+        <w:t xml:space="preserve">&lt;app</w:t>
+      </w:r>
+      <w:r>
+        <w:rPr>
+          <w:rStyle w:val="NormalTok"/>
+        </w:rPr>
+        <w:t xml:space="preserve"> </w:t>
+      </w:r>
+      <w:r>
+        <w:rPr>
+          <w:rStyle w:val="ErrorTok"/>
+        </w:rPr>
+        <w:t xml:space="preserve">[prop]</w:t>
+      </w:r>
+      <w:r>
+        <w:rPr>
+          <w:rStyle w:val="OtherTok"/>
+        </w:rPr>
+        <w:t xml:space="preserve">=</w:t>
+      </w:r>
+      <w:r>
+        <w:rPr>
+          <w:rStyle w:val="StringTok"/>
+        </w:rPr>
+        <w:t xml:space="preserve">'data'</w:t>
+      </w:r>
+      <w:r>
+        <w:rPr>
+          <w:rStyle w:val="KeywordTok"/>
+        </w:rPr>
+        <w:t xml:space="preserve">&gt;&lt;/app&gt;</w:t>
+      </w:r>
+      <w:r>
+        <w:br w:type="textWrapping"/>
+      </w:r>
+      <w:r>
+        <w:rPr>
+          <w:rStyle w:val="KeywordTok"/>
+        </w:rPr>
+        <w:t xml:space="preserve">&lt;/body&gt;</w:t>
+      </w:r>
+      <w:r>
+        <w:br w:type="textWrapping"/>
+      </w:r>
+      <w:r>
+        <w:rPr>
+          <w:rStyle w:val="KeywordTok"/>
+        </w:rPr>
+        <w:t xml:space="preserve">&lt;/html&gt;</w:t>
+      </w:r>
+    </w:p>
+    <w:p>
+      <w:pPr>
+        <w:pStyle w:val="FirstParagraph"/>
+      </w:pPr>
+      <w:r>
+        <w:t xml:space="preserve">The corresponding css:</w:t>
+      </w:r>
+    </w:p>
+    <w:p>
+      <w:pPr>
+        <w:pStyle w:val="SourceCode"/>
+      </w:pPr>
+      <w:r>
+        <w:rPr>
+          <w:rStyle w:val="FloatTok"/>
+        </w:rPr>
+        <w:t xml:space="preserve">.app</w:t>
+      </w:r>
+      <w:r>
+        <w:rPr>
+          <w:rStyle w:val="NormalTok"/>
+        </w:rPr>
+        <w:t xml:space="preserve"> </w:t>
+      </w:r>
+      <w:r>
+        <w:rPr>
+          <w:rStyle w:val="KeywordTok"/>
+        </w:rPr>
+        <w:t xml:space="preserve">{</w:t>
+      </w:r>
+      <w:r>
+        <w:br w:type="textWrapping"/>
+      </w:r>
+      <w:r>
+        <w:rPr>
+          <w:rStyle w:val="NormalTok"/>
+        </w:rPr>
+        <w:t xml:space="preserve"> </w:t>
+      </w:r>
+      <w:r>
+        <w:rPr>
+          <w:rStyle w:val="NormalTok"/>
+        </w:rPr>
+        <w:t xml:space="preserve"> </w:t>
+      </w:r>
+      <w:r>
+        <w:rPr>
+          <w:rStyle w:val="KeywordTok"/>
+        </w:rPr>
+        <w:t xml:space="preserve">display:</w:t>
+      </w:r>
+      <w:r>
+        <w:rPr>
+          <w:rStyle w:val="NormalTok"/>
+        </w:rPr>
+        <w:t xml:space="preserve"> </w:t>
+      </w:r>
+      <w:r>
+        <w:rPr>
+          <w:rStyle w:val="DataTypeTok"/>
+        </w:rPr>
+        <w:t xml:space="preserve">block</w:t>
+      </w:r>
+      <w:r>
+        <w:rPr>
+          <w:rStyle w:val="KeywordTok"/>
+        </w:rPr>
+        <w:t xml:space="preserve">;</w:t>
+      </w:r>
+      <w:r>
+        <w:br w:type="textWrapping"/>
+      </w:r>
+      <w:r>
+        <w:rPr>
+          <w:rStyle w:val="KeywordTok"/>
+        </w:rPr>
+        <w:t xml:space="preserve">}</w:t>
       </w:r>
     </w:p>
     <w:sectPr>
@@ -4260,7 +4263,7 @@
     </w:lvl>
   </w:abstractNum>
   <w:abstractNum w:abstractNumId="990">
-    <w:nsid w:val="67b8cfed"/>
+    <w:nsid w:val="ad3c93be"/>
     <w:multiLevelType w:val="multilevel"/>
     <w:lvl w:ilvl="0">
       <w:numFmt w:val="bullet"/>
@@ -4341,7 +4344,7 @@
     </w:lvl>
   </w:abstractNum>
   <w:abstractNum w:abstractNumId="991">
-    <w:nsid w:val="c92fc579"/>
+    <w:nsid w:val="a376e691"/>
     <w:multiLevelType w:val="multilevel"/>
     <w:lvl w:ilvl="0">
       <w:numFmt w:val="bullet"/>

</xml_diff>

<commit_message>
add placeholder for decorator chapter.
</commit_message>
<xml_diff>
--- a/output/tsminified.docx
+++ b/output/tsminified.docx
@@ -3257,10 +3257,10 @@
       <w:pPr>
         <w:pStyle w:val="Heading1"/>
       </w:pPr>
-      <w:bookmarkStart w:id="33" w:name="angular-and-typescript"/>
+      <w:bookmarkStart w:id="33" w:name="decorators"/>
       <w:bookmarkEnd w:id="33"/>
       <w:r>
-        <w:t xml:space="preserve">Angular and TypeScript</w:t>
+        <w:t xml:space="preserve">Decorators</w:t>
       </w:r>
     </w:p>
     <w:p>
@@ -3268,17 +3268,7 @@
         <w:pStyle w:val="FirstParagraph"/>
       </w:pPr>
       <w:r>
-        <w:t xml:space="preserve">This chapter is about using Angular and TypeScript. It goes through some of Angular's source code and points out the way TypeScript is used. It is useful to know where things are and how to make sense of the source code in case you want to dig deeper in the srouce.</w:t>
-      </w:r>
-    </w:p>
-    <w:p>
-      <w:pPr>
-        <w:pStyle w:val="Heading2"/>
-      </w:pPr>
-      <w:bookmarkStart w:id="34" w:name="annotations"/>
-      <w:bookmarkEnd w:id="34"/>
-      <w:r>
-        <w:t xml:space="preserve">Annotations</w:t>
+        <w:t xml:space="preserve">There are different types of decorators:</w:t>
       </w:r>
     </w:p>
     <w:p>
@@ -3290,7 +3280,7 @@
         </w:numPr>
       </w:pPr>
       <w:r>
-        <w:t xml:space="preserve">Annotations and decorators are practically the same.</w:t>
+        <w:t xml:space="preserve">class</w:t>
       </w:r>
     </w:p>
     <w:p>
@@ -3302,7 +3292,7 @@
         </w:numPr>
       </w:pPr>
       <w:r>
-        <w:t xml:space="preserve">Annotations are Angular specific and are implemented by TypeScript decorators</w:t>
+        <w:t xml:space="preserve">property</w:t>
       </w:r>
     </w:p>
     <w:p>
@@ -3314,7 +3304,7 @@
         </w:numPr>
       </w:pPr>
       <w:r>
-        <w:t xml:space="preserve">There are different type of decorators. Check out the decorators chapter for more details.</w:t>
+        <w:t xml:space="preserve">attribute</w:t>
       </w:r>
     </w:p>
     <w:p>
@@ -3326,91 +3316,79 @@
         </w:numPr>
       </w:pPr>
       <w:r>
-        <w:t xml:space="preserve">The most commonly used decorators are the class decorators.</w:t>
-      </w:r>
-    </w:p>
-    <w:p>
-      <w:pPr>
-        <w:pStyle w:val="Compact"/>
-        <w:numPr>
-          <w:numId w:val="1007"/>
-          <w:ilvl w:val="0"/>
-        </w:numPr>
-      </w:pPr>
-      <w:r>
-        <w:t xml:space="preserve">Angular uses class decorators to define component annotation.</w:t>
-      </w:r>
-    </w:p>
-    <w:p>
-      <w:pPr>
-        <w:pStyle w:val="Compact"/>
-        <w:numPr>
-          <w:numId w:val="1007"/>
-          <w:ilvl w:val="0"/>
-        </w:numPr>
-      </w:pPr>
-      <w:r>
-        <w:t xml:space="preserve">Below is a simple component annotation using a class decorator:</w:t>
-      </w:r>
-    </w:p>
-    <w:p>
-      <w:pPr>
-        <w:pStyle w:val="SourceCode"/>
-      </w:pPr>
-      <w:r>
-        <w:rPr>
-          <w:rStyle w:val="FunctionTok"/>
-        </w:rPr>
-        <w:t xml:space="preserve">@component</w:t>
-      </w:r>
-      <w:r>
-        <w:rPr>
-          <w:rStyle w:val="NormalTok"/>
-        </w:rPr>
-        <w:t xml:space="preserve">({ </w:t>
-      </w:r>
-      <w:r>
-        <w:rPr>
-          <w:rStyle w:val="KeywordTok"/>
-        </w:rPr>
-        <w:t xml:space="preserve">... </w:t>
-      </w:r>
-      <w:r>
-        <w:rPr>
-          <w:rStyle w:val="NormalTok"/>
-        </w:rPr>
-        <w:t xml:space="preserve">});</w:t>
-      </w:r>
-      <w:r>
-        <w:br w:type="textWrapping"/>
-      </w:r>
-      <w:r>
-        <w:rPr>
-          <w:rStyle w:val="KeywordTok"/>
-        </w:rPr>
-        <w:t xml:space="preserve">class</w:t>
-      </w:r>
-      <w:r>
-        <w:rPr>
-          <w:rStyle w:val="NormalTok"/>
-        </w:rPr>
-        <w:t xml:space="preserve"> </w:t>
-      </w:r>
-      <w:r>
-        <w:rPr>
-          <w:rStyle w:val="NormalTok"/>
-        </w:rPr>
-        <w:t xml:space="preserve">MyComponent {}</w:t>
+        <w:t xml:space="preserve">method</w:t>
+      </w:r>
+    </w:p>
+    <w:p>
+      <w:pPr>
+        <w:pStyle w:val="FirstParagraph"/>
+      </w:pPr>
+      <w:r>
+        <w:t xml:space="preserve">Below we are going to talk about each decorator type.</w:t>
       </w:r>
     </w:p>
     <w:p>
       <w:pPr>
         <w:pStyle w:val="Heading2"/>
       </w:pPr>
-      <w:bookmarkStart w:id="35" w:name="interfaces"/>
+      <w:bookmarkStart w:id="34" w:name="class-decorator"/>
+      <w:bookmarkEnd w:id="34"/>
+      <w:r>
+        <w:t xml:space="preserve">Class Decorator</w:t>
+      </w:r>
+    </w:p>
+    <w:p>
+      <w:pPr>
+        <w:pStyle w:val="FirstParagraph"/>
+      </w:pPr>
+      <w:r>
+        <w:t xml:space="preserve">Class decorators are used to decorate classes.</w:t>
+      </w:r>
+    </w:p>
+    <w:p>
+      <w:pPr>
+        <w:pStyle w:val="Heading2"/>
+      </w:pPr>
+      <w:bookmarkStart w:id="35" w:name="property-decorators"/>
       <w:bookmarkEnd w:id="35"/>
       <w:r>
-        <w:t xml:space="preserve">Interfaces</w:t>
+        <w:t xml:space="preserve">Property Decorators</w:t>
+      </w:r>
+    </w:p>
+    <w:p>
+      <w:pPr>
+        <w:pStyle w:val="FirstParagraph"/>
+      </w:pPr>
+      <w:r>
+        <w:t xml:space="preserve">Property decorators are used to decorate properties.</w:t>
+      </w:r>
+    </w:p>
+    <w:p>
+      <w:pPr>
+        <w:pStyle w:val="Heading1"/>
+      </w:pPr>
+      <w:bookmarkStart w:id="36" w:name="angular-and-typescript"/>
+      <w:bookmarkEnd w:id="36"/>
+      <w:r>
+        <w:t xml:space="preserve">Angular and TypeScript</w:t>
+      </w:r>
+    </w:p>
+    <w:p>
+      <w:pPr>
+        <w:pStyle w:val="FirstParagraph"/>
+      </w:pPr>
+      <w:r>
+        <w:t xml:space="preserve">This chapter is about using Angular and TypeScript. It goes through some of Angular's source code and points out the way TypeScript is used. It is useful to know where things are and how to make sense of the source code in case you want to dig deeper in the srouce.</w:t>
+      </w:r>
+    </w:p>
+    <w:p>
+      <w:pPr>
+        <w:pStyle w:val="Heading2"/>
+      </w:pPr>
+      <w:bookmarkStart w:id="37" w:name="annotations"/>
+      <w:bookmarkEnd w:id="37"/>
+      <w:r>
+        <w:t xml:space="preserve">Annotations</w:t>
       </w:r>
     </w:p>
     <w:p>
@@ -3422,7 +3400,7 @@
         </w:numPr>
       </w:pPr>
       <w:r>
-        <w:t xml:space="preserve">Interfaces are used all over the place</w:t>
+        <w:t xml:space="preserve">Annotations and decorators are practically the same.</w:t>
       </w:r>
     </w:p>
     <w:p>
@@ -3434,16 +3412,7 @@
         </w:numPr>
       </w:pPr>
       <w:r>
-        <w:t xml:space="preserve">The most notable ones are the</w:t>
-      </w:r>
-      <w:r>
-        <w:t xml:space="preserve"> </w:t>
-      </w:r>
-      <w:r>
-        <w:rPr>
-          <w:i/>
-        </w:rPr>
-        <w:t xml:space="preserve">LifeCycle Hooks</w:t>
+        <w:t xml:space="preserve">Annotations are Angular specific and are implemented by TypeScript decorators</w:t>
       </w:r>
     </w:p>
     <w:p>
@@ -3455,7 +3424,7 @@
         </w:numPr>
       </w:pPr>
       <w:r>
-        <w:t xml:space="preserve">Angular defines the interfaces and you have to provide the implementation</w:t>
+        <w:t xml:space="preserve">There are different type of decorators. Check out the decorators chapter for more details.</w:t>
       </w:r>
     </w:p>
     <w:p>
@@ -3463,6 +3432,147 @@
         <w:pStyle w:val="Compact"/>
         <w:numPr>
           <w:numId w:val="1008"/>
+          <w:ilvl w:val="0"/>
+        </w:numPr>
+      </w:pPr>
+      <w:r>
+        <w:t xml:space="preserve">The most commonly used decorators are the class decorators.</w:t>
+      </w:r>
+    </w:p>
+    <w:p>
+      <w:pPr>
+        <w:pStyle w:val="Compact"/>
+        <w:numPr>
+          <w:numId w:val="1008"/>
+          <w:ilvl w:val="0"/>
+        </w:numPr>
+      </w:pPr>
+      <w:r>
+        <w:t xml:space="preserve">Angular uses class decorators to define component annotation.</w:t>
+      </w:r>
+    </w:p>
+    <w:p>
+      <w:pPr>
+        <w:pStyle w:val="Compact"/>
+        <w:numPr>
+          <w:numId w:val="1008"/>
+          <w:ilvl w:val="0"/>
+        </w:numPr>
+      </w:pPr>
+      <w:r>
+        <w:t xml:space="preserve">Below is a simple component annotation using a class decorator:</w:t>
+      </w:r>
+    </w:p>
+    <w:p>
+      <w:pPr>
+        <w:pStyle w:val="SourceCode"/>
+      </w:pPr>
+      <w:r>
+        <w:rPr>
+          <w:rStyle w:val="FunctionTok"/>
+        </w:rPr>
+        <w:t xml:space="preserve">@component</w:t>
+      </w:r>
+      <w:r>
+        <w:rPr>
+          <w:rStyle w:val="NormalTok"/>
+        </w:rPr>
+        <w:t xml:space="preserve">({ </w:t>
+      </w:r>
+      <w:r>
+        <w:rPr>
+          <w:rStyle w:val="KeywordTok"/>
+        </w:rPr>
+        <w:t xml:space="preserve">... </w:t>
+      </w:r>
+      <w:r>
+        <w:rPr>
+          <w:rStyle w:val="NormalTok"/>
+        </w:rPr>
+        <w:t xml:space="preserve">});</w:t>
+      </w:r>
+      <w:r>
+        <w:br w:type="textWrapping"/>
+      </w:r>
+      <w:r>
+        <w:rPr>
+          <w:rStyle w:val="KeywordTok"/>
+        </w:rPr>
+        <w:t xml:space="preserve">class</w:t>
+      </w:r>
+      <w:r>
+        <w:rPr>
+          <w:rStyle w:val="NormalTok"/>
+        </w:rPr>
+        <w:t xml:space="preserve"> </w:t>
+      </w:r>
+      <w:r>
+        <w:rPr>
+          <w:rStyle w:val="NormalTok"/>
+        </w:rPr>
+        <w:t xml:space="preserve">MyComponent {}</w:t>
+      </w:r>
+    </w:p>
+    <w:p>
+      <w:pPr>
+        <w:pStyle w:val="Heading2"/>
+      </w:pPr>
+      <w:bookmarkStart w:id="38" w:name="interfaces"/>
+      <w:bookmarkEnd w:id="38"/>
+      <w:r>
+        <w:t xml:space="preserve">Interfaces</w:t>
+      </w:r>
+    </w:p>
+    <w:p>
+      <w:pPr>
+        <w:pStyle w:val="Compact"/>
+        <w:numPr>
+          <w:numId w:val="1009"/>
+          <w:ilvl w:val="0"/>
+        </w:numPr>
+      </w:pPr>
+      <w:r>
+        <w:t xml:space="preserve">Interfaces are used all over the place</w:t>
+      </w:r>
+    </w:p>
+    <w:p>
+      <w:pPr>
+        <w:pStyle w:val="Compact"/>
+        <w:numPr>
+          <w:numId w:val="1009"/>
+          <w:ilvl w:val="0"/>
+        </w:numPr>
+      </w:pPr>
+      <w:r>
+        <w:t xml:space="preserve">The most notable ones are the</w:t>
+      </w:r>
+      <w:r>
+        <w:t xml:space="preserve"> </w:t>
+      </w:r>
+      <w:r>
+        <w:rPr>
+          <w:i/>
+        </w:rPr>
+        <w:t xml:space="preserve">LifeCycle Hooks</w:t>
+      </w:r>
+    </w:p>
+    <w:p>
+      <w:pPr>
+        <w:pStyle w:val="Compact"/>
+        <w:numPr>
+          <w:numId w:val="1009"/>
+          <w:ilvl w:val="0"/>
+        </w:numPr>
+      </w:pPr>
+      <w:r>
+        <w:t xml:space="preserve">Angular defines the interfaces and you have to provide the implementation</w:t>
+      </w:r>
+    </w:p>
+    <w:p>
+      <w:pPr>
+        <w:pStyle w:val="Compact"/>
+        <w:numPr>
+          <w:numId w:val="1009"/>
           <w:ilvl w:val="0"/>
         </w:numPr>
       </w:pPr>
@@ -4421,7 +4531,7 @@
     </w:lvl>
   </w:abstractNum>
   <w:abstractNum w:abstractNumId="990">
-    <w:nsid w:val="8e0f91fb"/>
+    <w:nsid w:val="a1155d78"/>
     <w:multiLevelType w:val="multilevel"/>
     <w:lvl w:ilvl="0">
       <w:numFmt w:val="bullet"/>
@@ -4502,7 +4612,7 @@
     </w:lvl>
   </w:abstractNum>
   <w:abstractNum w:abstractNumId="991">
-    <w:nsid w:val="c85dfe15"/>
+    <w:nsid w:val="d20f2643"/>
     <w:multiLevelType w:val="multilevel"/>
     <w:lvl w:ilvl="0">
       <w:numFmt w:val="bullet"/>
@@ -4634,6 +4744,9 @@
     <w:abstractNumId w:val="991"/>
   </w:num>
   <w:num w:numId="1008">
+    <w:abstractNumId w:val="991"/>
+  </w:num>
+  <w:num w:numId="1009">
     <w:abstractNumId w:val="991"/>
   </w:num>
 </w:numbering>

</xml_diff>

<commit_message>
try lean w/o chapter folders.
</commit_message>
<xml_diff>
--- a/output/tsminified.docx
+++ b/output/tsminified.docx
@@ -4531,7 +4531,7 @@
     </w:lvl>
   </w:abstractNum>
   <w:abstractNum w:abstractNumId="990">
-    <w:nsid w:val="a1155d78"/>
+    <w:nsid w:val="5ea8403c"/>
     <w:multiLevelType w:val="multilevel"/>
     <w:lvl w:ilvl="0">
       <w:numFmt w:val="bullet"/>
@@ -4612,7 +4612,7 @@
     </w:lvl>
   </w:abstractNum>
   <w:abstractNum w:abstractNumId="991">
-    <w:nsid w:val="d20f2643"/>
+    <w:nsid w:val="9ea273c2"/>
     <w:multiLevelType w:val="multilevel"/>
     <w:lvl w:ilvl="0">
       <w:numFmt w:val="bullet"/>

</xml_diff>